<commit_message>
Update on the items
</commit_message>
<xml_diff>
--- a/Eigen spel/Alle_items.docx
+++ b/Eigen spel/Alle_items.docx
@@ -4,174 +4,400 @@
   <w:body>
     <w:p>
       <w:r>
-        <w:t>(</w:t>
-      </w:r>
-      <w:proofErr w:type="spellStart"/>
-      <w:proofErr w:type="gramStart"/>
-      <w:r>
-        <w:t>id</w:t>
-      </w:r>
-      <w:proofErr w:type="spellEnd"/>
-      <w:proofErr w:type="gramEnd"/>
-      <w:r>
-        <w:t xml:space="preserve">) (Name) </w:t>
-      </w:r>
-    </w:p>
-    <w:p>
-      <w:pPr>
-        <w:pStyle w:val="Lijstalinea"/>
-        <w:numPr>
-          <w:ilvl w:val="0"/>
-          <w:numId w:val="1"/>
-        </w:numPr>
-      </w:pPr>
-      <w:proofErr w:type="spellStart"/>
-      <w:r>
-        <w:t>Baseballbat</w:t>
-      </w:r>
-      <w:proofErr w:type="spellEnd"/>
+        <w:t xml:space="preserve">(id) (Name) </w:t>
+      </w:r>
+    </w:p>
+    <w:p>
+      <w:pPr>
+        <w:pStyle w:val="Lijstalinea"/>
+        <w:numPr>
+          <w:ilvl w:val="0"/>
+          <w:numId w:val="1"/>
+        </w:numPr>
+      </w:pPr>
+      <w:r>
+        <w:t xml:space="preserve">Baseballbat </w:t>
+      </w:r>
+    </w:p>
+    <w:p>
+      <w:pPr>
+        <w:pStyle w:val="Lijstalinea"/>
+        <w:numPr>
+          <w:ilvl w:val="0"/>
+          <w:numId w:val="1"/>
+        </w:numPr>
+      </w:pPr>
+      <w:r>
+        <w:t>Sword</w:t>
+      </w:r>
+    </w:p>
+    <w:p>
+      <w:pPr>
+        <w:pStyle w:val="Lijstalinea"/>
+        <w:numPr>
+          <w:ilvl w:val="0"/>
+          <w:numId w:val="1"/>
+        </w:numPr>
+      </w:pPr>
+      <w:r>
+        <w:t>Axe</w:t>
+      </w:r>
+    </w:p>
+    <w:p>
+      <w:pPr>
+        <w:pStyle w:val="Lijstalinea"/>
+        <w:numPr>
+          <w:ilvl w:val="0"/>
+          <w:numId w:val="1"/>
+        </w:numPr>
+      </w:pPr>
+      <w:r>
+        <w:t>Paddle</w:t>
+      </w:r>
+    </w:p>
+    <w:p>
+      <w:pPr>
+        <w:pStyle w:val="Lijstalinea"/>
+        <w:numPr>
+          <w:ilvl w:val="0"/>
+          <w:numId w:val="1"/>
+        </w:numPr>
+      </w:pPr>
+      <w:r>
+        <w:t>Hammer</w:t>
+      </w:r>
+    </w:p>
+    <w:p>
+      <w:pPr>
+        <w:pStyle w:val="Lijstalinea"/>
+        <w:numPr>
+          <w:ilvl w:val="0"/>
+          <w:numId w:val="1"/>
+        </w:numPr>
+      </w:pPr>
+      <w:r>
+        <w:t>Car</w:t>
+      </w:r>
+    </w:p>
+    <w:p>
+      <w:pPr>
+        <w:pStyle w:val="Lijstalinea"/>
+        <w:numPr>
+          <w:ilvl w:val="0"/>
+          <w:numId w:val="1"/>
+        </w:numPr>
+      </w:pPr>
+      <w:r>
+        <w:t>Boat</w:t>
+      </w:r>
+    </w:p>
+    <w:p>
+      <w:pPr>
+        <w:pStyle w:val="Lijstalinea"/>
+        <w:numPr>
+          <w:ilvl w:val="0"/>
+          <w:numId w:val="1"/>
+        </w:numPr>
+      </w:pPr>
+      <w:r>
+        <w:t>Key (Graveyard)</w:t>
+      </w:r>
+    </w:p>
+    <w:p>
+      <w:pPr>
+        <w:pStyle w:val="Lijstalinea"/>
+        <w:numPr>
+          <w:ilvl w:val="0"/>
+          <w:numId w:val="1"/>
+        </w:numPr>
+      </w:pPr>
+      <w:r>
+        <w:t>Key (Police Station)</w:t>
+      </w:r>
+    </w:p>
+    <w:p>
+      <w:pPr>
+        <w:pStyle w:val="Lijstalinea"/>
+        <w:numPr>
+          <w:ilvl w:val="0"/>
+          <w:numId w:val="1"/>
+        </w:numPr>
+      </w:pPr>
+      <w:r>
+        <w:t xml:space="preserve">Key (Bank) </w:t>
+      </w:r>
+    </w:p>
+    <w:p>
+      <w:pPr>
+        <w:pStyle w:val="Lijstalinea"/>
+        <w:numPr>
+          <w:ilvl w:val="0"/>
+          <w:numId w:val="1"/>
+        </w:numPr>
+      </w:pPr>
+      <w:r>
+        <w:t>JerryCan</w:t>
+      </w:r>
+    </w:p>
+    <w:p>
+      <w:pPr>
+        <w:pStyle w:val="Lijstalinea"/>
+        <w:numPr>
+          <w:ilvl w:val="0"/>
+          <w:numId w:val="1"/>
+        </w:numPr>
+      </w:pPr>
+      <w:r>
+        <w:t>Gold</w:t>
+      </w:r>
+    </w:p>
+    <w:p>
+      <w:pPr>
+        <w:pStyle w:val="Lijstalinea"/>
+        <w:numPr>
+          <w:ilvl w:val="0"/>
+          <w:numId w:val="1"/>
+        </w:numPr>
+      </w:pPr>
+      <w:r>
+        <w:t>M4</w:t>
+      </w:r>
+    </w:p>
+    <w:p>
+      <w:pPr>
+        <w:pStyle w:val="Lijstalinea"/>
+        <w:numPr>
+          <w:ilvl w:val="0"/>
+          <w:numId w:val="1"/>
+        </w:numPr>
+      </w:pPr>
+      <w:r>
+        <w:t>Scar</w:t>
+      </w:r>
+    </w:p>
+    <w:p>
+      <w:pPr>
+        <w:pStyle w:val="Lijstalinea"/>
+        <w:numPr>
+          <w:ilvl w:val="0"/>
+          <w:numId w:val="1"/>
+        </w:numPr>
+      </w:pPr>
+      <w:r>
+        <w:t xml:space="preserve">DRS 50 </w:t>
+      </w:r>
+    </w:p>
+    <w:p>
+      <w:pPr>
+        <w:pStyle w:val="Lijstalinea"/>
+        <w:numPr>
+          <w:ilvl w:val="0"/>
+          <w:numId w:val="1"/>
+        </w:numPr>
+      </w:pPr>
+      <w:r>
+        <w:t>Spas</w:t>
+      </w:r>
+    </w:p>
+    <w:p>
+      <w:pPr>
+        <w:pStyle w:val="Lijstalinea"/>
+        <w:numPr>
+          <w:ilvl w:val="0"/>
+          <w:numId w:val="1"/>
+        </w:numPr>
+      </w:pPr>
+      <w:r>
+        <w:t>Ups-s</w:t>
+      </w:r>
+    </w:p>
+    <w:p>
+      <w:pPr>
+        <w:pStyle w:val="Lijstalinea"/>
+        <w:numPr>
+          <w:ilvl w:val="0"/>
+          <w:numId w:val="1"/>
+        </w:numPr>
+      </w:pPr>
+      <w:r>
+        <w:t xml:space="preserve">Silncer </w:t>
+      </w:r>
+    </w:p>
+    <w:p>
+      <w:pPr>
+        <w:pStyle w:val="Lijstalinea"/>
+        <w:numPr>
+          <w:ilvl w:val="0"/>
+          <w:numId w:val="1"/>
+        </w:numPr>
+      </w:pPr>
+      <w:r>
+        <w:t>Dragounv</w:t>
+      </w:r>
+    </w:p>
+    <w:p>
+      <w:pPr>
+        <w:pStyle w:val="Lijstalinea"/>
+        <w:numPr>
+          <w:ilvl w:val="0"/>
+          <w:numId w:val="1"/>
+        </w:numPr>
+      </w:pPr>
+      <w:r>
+        <w:t>PSG1</w:t>
+      </w:r>
+    </w:p>
+    <w:p>
+      <w:pPr>
+        <w:pStyle w:val="Lijstalinea"/>
+        <w:numPr>
+          <w:ilvl w:val="0"/>
+          <w:numId w:val="1"/>
+        </w:numPr>
+      </w:pPr>
+      <w:r>
+        <w:t>XM1014</w:t>
+      </w:r>
+    </w:p>
+    <w:p>
+      <w:pPr>
+        <w:pStyle w:val="Lijstalinea"/>
+        <w:numPr>
+          <w:ilvl w:val="0"/>
+          <w:numId w:val="1"/>
+        </w:numPr>
+      </w:pPr>
+      <w:r>
+        <w:t>Ranger</w:t>
+      </w:r>
+    </w:p>
+    <w:p>
+      <w:pPr>
+        <w:pStyle w:val="Lijstalinea"/>
+        <w:numPr>
+          <w:ilvl w:val="0"/>
+          <w:numId w:val="1"/>
+        </w:numPr>
+      </w:pPr>
+      <w:r>
+        <w:t>Striker</w:t>
+      </w:r>
+    </w:p>
+    <w:p>
+      <w:pPr>
+        <w:pStyle w:val="Lijstalinea"/>
+        <w:numPr>
+          <w:ilvl w:val="0"/>
+          <w:numId w:val="1"/>
+        </w:numPr>
+      </w:pPr>
+      <w:r>
+        <w:t>Five-Seven</w:t>
+      </w:r>
+    </w:p>
+    <w:p>
+      <w:pPr>
+        <w:pStyle w:val="Lijstalinea"/>
+        <w:numPr>
+          <w:ilvl w:val="0"/>
+          <w:numId w:val="1"/>
+        </w:numPr>
+      </w:pPr>
+      <w:r>
+        <w:t>Tec-9</w:t>
+      </w:r>
+    </w:p>
+    <w:p>
+      <w:pPr>
+        <w:pStyle w:val="Lijstalinea"/>
+        <w:numPr>
+          <w:ilvl w:val="0"/>
+          <w:numId w:val="1"/>
+        </w:numPr>
+      </w:pPr>
+      <w:r>
+        <w:t>P250</w:t>
+      </w:r>
+    </w:p>
+    <w:p>
+      <w:pPr>
+        <w:pStyle w:val="Lijstalinea"/>
+        <w:numPr>
+          <w:ilvl w:val="0"/>
+          <w:numId w:val="1"/>
+        </w:numPr>
+      </w:pPr>
+      <w:r>
+        <w:t>Tar-21</w:t>
+      </w:r>
+    </w:p>
+    <w:p>
+      <w:pPr>
+        <w:pStyle w:val="Lijstalinea"/>
+        <w:numPr>
+          <w:ilvl w:val="0"/>
+          <w:numId w:val="1"/>
+        </w:numPr>
+      </w:pPr>
+      <w:r>
+        <w:t>Fal (Semi)</w:t>
+      </w:r>
+    </w:p>
+    <w:p>
+      <w:pPr>
+        <w:pStyle w:val="Lijstalinea"/>
+        <w:numPr>
+          <w:ilvl w:val="0"/>
+          <w:numId w:val="1"/>
+        </w:numPr>
+      </w:pPr>
+      <w:r>
+        <w:t xml:space="preserve">RPG </w:t>
+      </w:r>
+    </w:p>
+    <w:p>
+      <w:pPr>
+        <w:pStyle w:val="Lijstalinea"/>
+        <w:numPr>
+          <w:ilvl w:val="0"/>
+          <w:numId w:val="1"/>
+        </w:numPr>
+      </w:pPr>
+      <w:r>
+        <w:t xml:space="preserve">M27-Law </w:t>
+      </w:r>
+    </w:p>
+    <w:p>
+      <w:pPr>
+        <w:pStyle w:val="Lijstalinea"/>
+        <w:numPr>
+          <w:ilvl w:val="0"/>
+          <w:numId w:val="1"/>
+        </w:numPr>
+      </w:pPr>
+      <w:r>
+        <w:t>Javelin</w:t>
+      </w:r>
+    </w:p>
+    <w:p>
+      <w:pPr>
+        <w:pStyle w:val="Lijstalinea"/>
+        <w:numPr>
+          <w:ilvl w:val="0"/>
+          <w:numId w:val="1"/>
+        </w:numPr>
+      </w:pPr>
+      <w:r>
+        <w:t>Crossbow</w:t>
+      </w:r>
       <w:r>
         <w:t xml:space="preserve"> </w:t>
       </w:r>
     </w:p>
-    <w:p>
-      <w:pPr>
-        <w:pStyle w:val="Lijstalinea"/>
-        <w:numPr>
-          <w:ilvl w:val="0"/>
-          <w:numId w:val="1"/>
-        </w:numPr>
-      </w:pPr>
-      <w:proofErr w:type="spellStart"/>
-      <w:r>
-        <w:t>Sword</w:t>
-      </w:r>
-      <w:proofErr w:type="spellEnd"/>
-    </w:p>
-    <w:p>
-      <w:pPr>
-        <w:pStyle w:val="Lijstalinea"/>
-        <w:numPr>
-          <w:ilvl w:val="0"/>
-          <w:numId w:val="1"/>
-        </w:numPr>
-      </w:pPr>
-      <w:proofErr w:type="spellStart"/>
-      <w:r>
-        <w:t>Axe</w:t>
-      </w:r>
-      <w:proofErr w:type="spellEnd"/>
-    </w:p>
-    <w:p>
-      <w:pPr>
-        <w:pStyle w:val="Lijstalinea"/>
-        <w:numPr>
-          <w:ilvl w:val="0"/>
-          <w:numId w:val="1"/>
-        </w:numPr>
-      </w:pPr>
-      <w:proofErr w:type="spellStart"/>
-      <w:r>
-        <w:t>Paddle</w:t>
-      </w:r>
-      <w:proofErr w:type="spellEnd"/>
-    </w:p>
-    <w:p>
-      <w:pPr>
-        <w:pStyle w:val="Lijstalinea"/>
-        <w:numPr>
-          <w:ilvl w:val="0"/>
-          <w:numId w:val="1"/>
-        </w:numPr>
-      </w:pPr>
-      <w:r>
-        <w:t>Hammer</w:t>
-      </w:r>
-    </w:p>
-    <w:p>
-      <w:pPr>
-        <w:pStyle w:val="Lijstalinea"/>
-        <w:numPr>
-          <w:ilvl w:val="0"/>
-          <w:numId w:val="1"/>
-        </w:numPr>
-      </w:pPr>
-      <w:proofErr w:type="spellStart"/>
-      <w:r>
-        <w:t>Car</w:t>
-      </w:r>
-      <w:proofErr w:type="spellEnd"/>
-    </w:p>
-    <w:p>
-      <w:pPr>
-        <w:pStyle w:val="Lijstalinea"/>
-        <w:numPr>
-          <w:ilvl w:val="0"/>
-          <w:numId w:val="1"/>
-        </w:numPr>
-      </w:pPr>
-      <w:proofErr w:type="spellStart"/>
-      <w:r>
-        <w:t>Boat</w:t>
-      </w:r>
-      <w:proofErr w:type="spellEnd"/>
-    </w:p>
-    <w:p>
-      <w:pPr>
-        <w:pStyle w:val="Lijstalinea"/>
-        <w:numPr>
-          <w:ilvl w:val="0"/>
-          <w:numId w:val="1"/>
-        </w:numPr>
-      </w:pPr>
-      <w:r>
-        <w:t>Key (Graveyard)</w:t>
-      </w:r>
-    </w:p>
-    <w:p>
-      <w:pPr>
-        <w:pStyle w:val="Lijstalinea"/>
-        <w:numPr>
-          <w:ilvl w:val="0"/>
-          <w:numId w:val="1"/>
-        </w:numPr>
-      </w:pPr>
-      <w:r>
-        <w:t>Key (</w:t>
-      </w:r>
-      <w:proofErr w:type="spellStart"/>
-      <w:r>
-        <w:t>Police</w:t>
-      </w:r>
-      <w:proofErr w:type="spellEnd"/>
-      <w:r>
-        <w:t xml:space="preserve"> Station)</w:t>
-      </w:r>
-    </w:p>
-    <w:p>
-      <w:pPr>
-        <w:pStyle w:val="Lijstalinea"/>
-        <w:numPr>
-          <w:ilvl w:val="0"/>
-          <w:numId w:val="1"/>
-        </w:numPr>
-      </w:pPr>
-      <w:r>
-        <w:t xml:space="preserve">Key (Bank) </w:t>
-      </w:r>
-    </w:p>
     <w:p/>
     <w:p>
       <w:r>
-        <w:t xml:space="preserve">(Nog Geen </w:t>
-      </w:r>
-      <w:proofErr w:type="spellStart"/>
-      <w:r>
-        <w:t>id</w:t>
-      </w:r>
-      <w:proofErr w:type="spellEnd"/>
-      <w:r>
-        <w:t xml:space="preserve"> toegewezen)</w:t>
+        <w:t>(Nog Geen id toegewezen)</w:t>
       </w:r>
     </w:p>
     <w:p>
@@ -183,53 +409,7 @@
         </w:numPr>
       </w:pPr>
       <w:r>
-        <w:t xml:space="preserve">Jerrycan </w:t>
-      </w:r>
-    </w:p>
-    <w:p>
-      <w:pPr>
-        <w:pStyle w:val="Lijstalinea"/>
-        <w:numPr>
-          <w:ilvl w:val="0"/>
-          <w:numId w:val="2"/>
-        </w:numPr>
-      </w:pPr>
-      <w:r>
-        <w:t xml:space="preserve">Security Card </w:t>
-      </w:r>
-      <w:proofErr w:type="spellStart"/>
-      <w:r>
-        <w:t>Weapon</w:t>
-      </w:r>
-      <w:proofErr w:type="spellEnd"/>
-      <w:r>
-        <w:t xml:space="preserve"> Cache </w:t>
-      </w:r>
-      <w:bookmarkStart w:id="0" w:name="_GoBack"/>
-      <w:bookmarkEnd w:id="0"/>
-    </w:p>
-    <w:p>
-      <w:pPr>
-        <w:pStyle w:val="Lijstalinea"/>
-        <w:numPr>
-          <w:ilvl w:val="0"/>
-          <w:numId w:val="2"/>
-        </w:numPr>
-      </w:pPr>
-      <w:r>
-        <w:t>Versterker</w:t>
-      </w:r>
-    </w:p>
-    <w:p>
-      <w:pPr>
-        <w:pStyle w:val="Lijstalinea"/>
-        <w:numPr>
-          <w:ilvl w:val="0"/>
-          <w:numId w:val="2"/>
-        </w:numPr>
-      </w:pPr>
-      <w:r>
-        <w:t>Gold</w:t>
+        <w:t xml:space="preserve">Security Card Weapon Cache </w:t>
       </w:r>
     </w:p>
     <w:p>
@@ -243,156 +423,112 @@
           <w:lang w:val="en-GB"/>
         </w:rPr>
       </w:pPr>
-      <w:proofErr w:type="spellStart"/>
-      <w:r>
+      <w:r>
+        <w:t>Versterker</w:t>
+      </w:r>
+    </w:p>
+    <w:p>
+      <w:pPr>
+        <w:pStyle w:val="Lijstalinea"/>
+        <w:numPr>
+          <w:ilvl w:val="0"/>
+          <w:numId w:val="2"/>
+        </w:numPr>
+      </w:pPr>
+      <w:r>
+        <w:t xml:space="preserve">Recevier </w:t>
+      </w:r>
+    </w:p>
+    <w:p>
+      <w:pPr>
+        <w:pStyle w:val="Lijstalinea"/>
+        <w:numPr>
+          <w:ilvl w:val="0"/>
+          <w:numId w:val="2"/>
+        </w:numPr>
+      </w:pPr>
+      <w:r>
+        <w:t>Nail gun</w:t>
+      </w:r>
+      <w:bookmarkStart w:id="0" w:name="_GoBack"/>
+      <w:bookmarkEnd w:id="0"/>
+    </w:p>
+    <w:p>
+      <w:pPr>
+        <w:pStyle w:val="Lijstalinea"/>
+        <w:numPr>
+          <w:ilvl w:val="0"/>
+          <w:numId w:val="2"/>
+        </w:numPr>
+      </w:pPr>
+      <w:r>
+        <w:t xml:space="preserve">Antenne </w:t>
+      </w:r>
+    </w:p>
+    <w:p>
+      <w:pPr>
+        <w:pStyle w:val="Lijstalinea"/>
+        <w:numPr>
+          <w:ilvl w:val="0"/>
+          <w:numId w:val="2"/>
+        </w:numPr>
         <w:rPr>
           <w:lang w:val="en-GB"/>
         </w:rPr>
-        <w:t>Wapen</w:t>
-      </w:r>
-      <w:proofErr w:type="spellEnd"/>
+      </w:pPr>
+      <w:r>
+        <w:rPr>
+          <w:lang w:val="en-GB"/>
+        </w:rPr>
+        <w:t>Message form the Army (On the roof of the Police Station)</w:t>
+      </w:r>
+    </w:p>
+    <w:p>
+      <w:pPr>
+        <w:pStyle w:val="Lijstalinea"/>
+        <w:numPr>
+          <w:ilvl w:val="0"/>
+          <w:numId w:val="2"/>
+        </w:numPr>
+        <w:rPr>
+          <w:lang w:val="en-GB"/>
+        </w:rPr>
+      </w:pPr>
+      <w:r>
+        <w:rPr>
+          <w:lang w:val="en-GB"/>
+        </w:rPr>
+        <w:t>Message form the Aliens</w:t>
+      </w:r>
       <w:r>
         <w:rPr>
           <w:lang w:val="en-GB"/>
         </w:rPr>
         <w:t xml:space="preserve"> </w:t>
       </w:r>
-      <w:proofErr w:type="spellStart"/>
       <w:r>
         <w:rPr>
           <w:lang w:val="en-GB"/>
         </w:rPr>
-        <w:t>opslag</w:t>
-      </w:r>
-      <w:proofErr w:type="spellEnd"/>
-      <w:r>
+        <w:t xml:space="preserve">(On the graveyard) </w:t>
+      </w:r>
+    </w:p>
+    <w:p>
+      <w:pPr>
+        <w:pStyle w:val="Lijstalinea"/>
+        <w:numPr>
+          <w:ilvl w:val="0"/>
+          <w:numId w:val="2"/>
+        </w:numPr>
         <w:rPr>
           <w:lang w:val="en-GB"/>
         </w:rPr>
-        <w:t xml:space="preserve"> Police Station (M4`s (</w:t>
-      </w:r>
-      <w:proofErr w:type="spellStart"/>
+      </w:pPr>
       <w:r>
         <w:rPr>
           <w:lang w:val="en-GB"/>
         </w:rPr>
-        <w:t>Niet</w:t>
-      </w:r>
-      <w:proofErr w:type="spellEnd"/>
-      <w:r>
-        <w:rPr>
-          <w:lang w:val="en-GB"/>
-        </w:rPr>
-        <w:t xml:space="preserve"> silenced) </w:t>
-      </w:r>
-      <w:r>
-        <w:rPr>
-          <w:lang w:val="en-GB"/>
-        </w:rPr>
-        <w:t xml:space="preserve">Scar, DRS50, </w:t>
-      </w:r>
-      <w:r>
-        <w:rPr>
-          <w:lang w:val="en-GB"/>
-        </w:rPr>
-        <w:t>Spas, Usp-s)</w:t>
-      </w:r>
-    </w:p>
-    <w:p>
-      <w:pPr>
-        <w:pStyle w:val="Lijstalinea"/>
-        <w:numPr>
-          <w:ilvl w:val="0"/>
-          <w:numId w:val="2"/>
-        </w:numPr>
-      </w:pPr>
-      <w:proofErr w:type="spellStart"/>
-      <w:r>
-        <w:t>Recevier</w:t>
-      </w:r>
-      <w:proofErr w:type="spellEnd"/>
-    </w:p>
-    <w:p>
-      <w:pPr>
-        <w:pStyle w:val="Lijstalinea"/>
-        <w:numPr>
-          <w:ilvl w:val="0"/>
-          <w:numId w:val="2"/>
-        </w:numPr>
-      </w:pPr>
-      <w:proofErr w:type="spellStart"/>
-      <w:r>
-        <w:t>Slincers</w:t>
-      </w:r>
-      <w:proofErr w:type="spellEnd"/>
-      <w:r>
-        <w:t xml:space="preserve"> </w:t>
-      </w:r>
-    </w:p>
-    <w:p>
-      <w:pPr>
-        <w:pStyle w:val="Lijstalinea"/>
-        <w:numPr>
-          <w:ilvl w:val="0"/>
-          <w:numId w:val="2"/>
-        </w:numPr>
-      </w:pPr>
-      <w:proofErr w:type="spellStart"/>
-      <w:r>
-        <w:t>Weapon</w:t>
-      </w:r>
-      <w:proofErr w:type="spellEnd"/>
-      <w:r>
-        <w:t xml:space="preserve"> Store (Alle </w:t>
-      </w:r>
-      <w:proofErr w:type="spellStart"/>
-      <w:r>
-        <w:t>weapons</w:t>
-      </w:r>
-      <w:proofErr w:type="spellEnd"/>
-      <w:r>
-        <w:t>)</w:t>
-      </w:r>
-    </w:p>
-    <w:p>
-      <w:pPr>
-        <w:pStyle w:val="Lijstalinea"/>
-        <w:numPr>
-          <w:ilvl w:val="0"/>
-          <w:numId w:val="2"/>
-        </w:numPr>
-      </w:pPr>
-      <w:r>
-        <w:t xml:space="preserve">Jerrycan </w:t>
-      </w:r>
-    </w:p>
-    <w:p>
-      <w:pPr>
-        <w:pStyle w:val="Lijstalinea"/>
-        <w:numPr>
-          <w:ilvl w:val="0"/>
-          <w:numId w:val="2"/>
-        </w:numPr>
-      </w:pPr>
-      <w:proofErr w:type="spellStart"/>
-      <w:r>
-        <w:t>Nail</w:t>
-      </w:r>
-      <w:proofErr w:type="spellEnd"/>
-      <w:r>
-        <w:t xml:space="preserve"> gun</w:t>
-      </w:r>
-    </w:p>
-    <w:p>
-      <w:pPr>
-        <w:pStyle w:val="Lijstalinea"/>
-        <w:numPr>
-          <w:ilvl w:val="0"/>
-          <w:numId w:val="2"/>
-        </w:numPr>
-      </w:pPr>
-      <w:r>
-        <w:t xml:space="preserve">Antenne </w:t>
+        <w:t>Message to outside world (On the Roof if the Electro Store)</w:t>
       </w:r>
     </w:p>
     <w:sectPr>
@@ -717,6 +853,7 @@
     <w:lsdException w:name="HTML Sample" w:semiHidden="1" w:unhideWhenUsed="1"/>
     <w:lsdException w:name="HTML Typewriter" w:semiHidden="1" w:unhideWhenUsed="1"/>
     <w:lsdException w:name="HTML Variable" w:semiHidden="1" w:unhideWhenUsed="1"/>
+    <w:lsdException w:name="Normal Table" w:semiHidden="1" w:unhideWhenUsed="1"/>
     <w:lsdException w:name="annotation subject" w:semiHidden="1" w:unhideWhenUsed="1"/>
     <w:lsdException w:name="No List" w:semiHidden="1" w:unhideWhenUsed="1"/>
     <w:lsdException w:name="Outline List 1" w:semiHidden="1" w:unhideWhenUsed="1"/>
@@ -763,8 +900,10 @@
     <w:lsdException w:name="Table Subtle 2" w:semiHidden="1" w:unhideWhenUsed="1"/>
     <w:lsdException w:name="Table Web 1" w:semiHidden="1" w:unhideWhenUsed="1"/>
     <w:lsdException w:name="Table Web 2" w:semiHidden="1" w:unhideWhenUsed="1"/>
+    <w:lsdException w:name="Table Web 3" w:semiHidden="1" w:unhideWhenUsed="1"/>
     <w:lsdException w:name="Balloon Text" w:semiHidden="1" w:unhideWhenUsed="1"/>
     <w:lsdException w:name="Table Grid" w:uiPriority="39"/>
+    <w:lsdException w:name="Table Theme" w:semiHidden="1" w:unhideWhenUsed="1"/>
     <w:lsdException w:name="Placeholder Text" w:semiHidden="1"/>
     <w:lsdException w:name="No Spacing" w:uiPriority="1" w:qFormat="1"/>
     <w:lsdException w:name="Light Shading" w:uiPriority="60"/>
@@ -1023,6 +1162,104 @@
       <w:ind w:left="720"/>
       <w:contextualSpacing/>
     </w:pPr>
+  </w:style>
+  <w:style w:type="character" w:styleId="Verwijzingopmerking">
+    <w:name w:val="annotation reference"/>
+    <w:basedOn w:val="Standaardalinea-lettertype"/>
+    <w:uiPriority w:val="99"/>
+    <w:semiHidden/>
+    <w:unhideWhenUsed/>
+    <w:rsid w:val="008A4011"/>
+    <w:rPr>
+      <w:sz w:val="16"/>
+      <w:szCs w:val="16"/>
+    </w:rPr>
+  </w:style>
+  <w:style w:type="paragraph" w:styleId="Tekstopmerking">
+    <w:name w:val="annotation text"/>
+    <w:basedOn w:val="Standaard"/>
+    <w:link w:val="TekstopmerkingChar"/>
+    <w:uiPriority w:val="99"/>
+    <w:semiHidden/>
+    <w:unhideWhenUsed/>
+    <w:rsid w:val="008A4011"/>
+    <w:pPr>
+      <w:spacing w:line="240" w:lineRule="auto"/>
+    </w:pPr>
+    <w:rPr>
+      <w:sz w:val="20"/>
+      <w:szCs w:val="20"/>
+    </w:rPr>
+  </w:style>
+  <w:style w:type="character" w:customStyle="1" w:styleId="TekstopmerkingChar">
+    <w:name w:val="Tekst opmerking Char"/>
+    <w:basedOn w:val="Standaardalinea-lettertype"/>
+    <w:link w:val="Tekstopmerking"/>
+    <w:uiPriority w:val="99"/>
+    <w:semiHidden/>
+    <w:rsid w:val="008A4011"/>
+    <w:rPr>
+      <w:sz w:val="20"/>
+      <w:szCs w:val="20"/>
+    </w:rPr>
+  </w:style>
+  <w:style w:type="paragraph" w:styleId="Onderwerpvanopmerking">
+    <w:name w:val="annotation subject"/>
+    <w:basedOn w:val="Tekstopmerking"/>
+    <w:next w:val="Tekstopmerking"/>
+    <w:link w:val="OnderwerpvanopmerkingChar"/>
+    <w:uiPriority w:val="99"/>
+    <w:semiHidden/>
+    <w:unhideWhenUsed/>
+    <w:rsid w:val="008A4011"/>
+    <w:rPr>
+      <w:b/>
+      <w:bCs/>
+    </w:rPr>
+  </w:style>
+  <w:style w:type="character" w:customStyle="1" w:styleId="OnderwerpvanopmerkingChar">
+    <w:name w:val="Onderwerp van opmerking Char"/>
+    <w:basedOn w:val="TekstopmerkingChar"/>
+    <w:link w:val="Onderwerpvanopmerking"/>
+    <w:uiPriority w:val="99"/>
+    <w:semiHidden/>
+    <w:rsid w:val="008A4011"/>
+    <w:rPr>
+      <w:b/>
+      <w:bCs/>
+      <w:sz w:val="20"/>
+      <w:szCs w:val="20"/>
+    </w:rPr>
+  </w:style>
+  <w:style w:type="paragraph" w:styleId="Ballontekst">
+    <w:name w:val="Balloon Text"/>
+    <w:basedOn w:val="Standaard"/>
+    <w:link w:val="BallontekstChar"/>
+    <w:uiPriority w:val="99"/>
+    <w:semiHidden/>
+    <w:unhideWhenUsed/>
+    <w:rsid w:val="008A4011"/>
+    <w:pPr>
+      <w:spacing w:after="0" w:line="240" w:lineRule="auto"/>
+    </w:pPr>
+    <w:rPr>
+      <w:rFonts w:ascii="Segoe UI" w:hAnsi="Segoe UI" w:cs="Segoe UI"/>
+      <w:sz w:val="18"/>
+      <w:szCs w:val="18"/>
+    </w:rPr>
+  </w:style>
+  <w:style w:type="character" w:customStyle="1" w:styleId="BallontekstChar">
+    <w:name w:val="Ballontekst Char"/>
+    <w:basedOn w:val="Standaardalinea-lettertype"/>
+    <w:link w:val="Ballontekst"/>
+    <w:uiPriority w:val="99"/>
+    <w:semiHidden/>
+    <w:rsid w:val="008A4011"/>
+    <w:rPr>
+      <w:rFonts w:ascii="Segoe UI" w:hAnsi="Segoe UI" w:cs="Segoe UI"/>
+      <w:sz w:val="18"/>
+      <w:szCs w:val="18"/>
+    </w:rPr>
   </w:style>
 </w:styles>
 </file>

</xml_diff>

<commit_message>
Bank system start working at extra damge by weapons
</commit_message>
<xml_diff>
--- a/Eigen spel/Alle_items.docx
+++ b/Eigen spel/Alle_items.docx
@@ -590,46 +590,317 @@
         <w:t xml:space="preserve">Silenced PSG1 </w:t>
       </w:r>
     </w:p>
-    <w:p/>
-    <w:p>
-      <w:pPr>
-        <w:rPr>
-          <w:lang w:val="en-GB"/>
-        </w:rPr>
-      </w:pPr>
-      <w:r>
-        <w:t xml:space="preserve">(Nog </w:t>
-      </w:r>
-      <w:proofErr w:type="spellStart"/>
-      <w:r>
-        <w:rPr>
-          <w:lang w:val="en-GB"/>
-        </w:rPr>
-        <w:t>Geen</w:t>
-      </w:r>
-      <w:proofErr w:type="spellEnd"/>
-      <w:r>
-        <w:rPr>
-          <w:lang w:val="en-GB"/>
-        </w:rPr>
-        <w:t xml:space="preserve"> Id </w:t>
-      </w:r>
-      <w:proofErr w:type="spellStart"/>
-      <w:r>
-        <w:rPr>
-          <w:lang w:val="en-GB"/>
-        </w:rPr>
-        <w:t>toegewezen</w:t>
-      </w:r>
-      <w:proofErr w:type="spellEnd"/>
-      <w:r>
-        <w:rPr>
-          <w:lang w:val="en-GB"/>
-        </w:rPr>
-        <w:t xml:space="preserve">) </w:t>
+    <w:p>
+      <w:pPr>
+        <w:pStyle w:val="Lijstalinea"/>
+        <w:numPr>
+          <w:ilvl w:val="0"/>
+          <w:numId w:val="1"/>
+        </w:numPr>
+        <w:rPr>
+          <w:lang w:val="en-GB"/>
+        </w:rPr>
+      </w:pPr>
+      <w:r>
+        <w:rPr>
+          <w:lang w:val="en-GB"/>
+        </w:rPr>
+        <w:t>Light Red Potion</w:t>
+      </w:r>
+    </w:p>
+    <w:p>
+      <w:pPr>
+        <w:pStyle w:val="Lijstalinea"/>
+        <w:numPr>
+          <w:ilvl w:val="0"/>
+          <w:numId w:val="1"/>
+        </w:numPr>
+        <w:rPr>
+          <w:lang w:val="en-GB"/>
+        </w:rPr>
+      </w:pPr>
+      <w:r>
+        <w:rPr>
+          <w:lang w:val="en-GB"/>
+        </w:rPr>
+        <w:t>Dark Red potion</w:t>
+      </w:r>
+    </w:p>
+    <w:p>
+      <w:pPr>
+        <w:pStyle w:val="Lijstalinea"/>
+        <w:numPr>
+          <w:ilvl w:val="0"/>
+          <w:numId w:val="1"/>
+        </w:numPr>
+        <w:rPr>
+          <w:lang w:val="en-GB"/>
+        </w:rPr>
+      </w:pPr>
+      <w:r>
+        <w:rPr>
+          <w:lang w:val="en-GB"/>
+        </w:rPr>
+        <w:t>Light Purple potion</w:t>
+      </w:r>
+    </w:p>
+    <w:p>
+      <w:pPr>
+        <w:pStyle w:val="Lijstalinea"/>
+        <w:numPr>
+          <w:ilvl w:val="0"/>
+          <w:numId w:val="1"/>
+        </w:numPr>
+        <w:rPr>
+          <w:lang w:val="en-GB"/>
+        </w:rPr>
+      </w:pPr>
+      <w:r>
+        <w:rPr>
+          <w:lang w:val="en-GB"/>
+        </w:rPr>
+        <w:t>Normal Purple potion</w:t>
+      </w:r>
+    </w:p>
+    <w:p>
+      <w:pPr>
+        <w:pStyle w:val="Lijstalinea"/>
+        <w:numPr>
+          <w:ilvl w:val="0"/>
+          <w:numId w:val="1"/>
+        </w:numPr>
+        <w:rPr>
+          <w:lang w:val="en-GB"/>
+        </w:rPr>
+      </w:pPr>
+      <w:r>
+        <w:rPr>
+          <w:lang w:val="en-GB"/>
+        </w:rPr>
+        <w:t>Dark purple potion</w:t>
+      </w:r>
+    </w:p>
+    <w:p>
+      <w:pPr>
+        <w:pStyle w:val="Lijstalinea"/>
+        <w:numPr>
+          <w:ilvl w:val="0"/>
+          <w:numId w:val="1"/>
+        </w:numPr>
+        <w:rPr>
+          <w:lang w:val="en-GB"/>
+        </w:rPr>
+      </w:pPr>
+      <w:r>
+        <w:rPr>
+          <w:lang w:val="en-GB"/>
+        </w:rPr>
+        <w:t>Light Cyan potion</w:t>
+      </w:r>
+    </w:p>
+    <w:p>
+      <w:pPr>
+        <w:pStyle w:val="Lijstalinea"/>
+        <w:numPr>
+          <w:ilvl w:val="0"/>
+          <w:numId w:val="1"/>
+        </w:numPr>
+        <w:rPr>
+          <w:lang w:val="en-GB"/>
+        </w:rPr>
+      </w:pPr>
+      <w:r>
+        <w:rPr>
+          <w:lang w:val="en-GB"/>
+        </w:rPr>
+        <w:t>Dark Cyan potion</w:t>
+      </w:r>
+    </w:p>
+    <w:p>
+      <w:pPr>
+        <w:pStyle w:val="Lijstalinea"/>
+        <w:numPr>
+          <w:ilvl w:val="0"/>
+          <w:numId w:val="1"/>
+        </w:numPr>
+        <w:rPr>
+          <w:lang w:val="en-GB"/>
+        </w:rPr>
+      </w:pPr>
+      <w:r>
+        <w:rPr>
+          <w:lang w:val="en-GB"/>
+        </w:rPr>
+        <w:lastRenderedPageBreak/>
+        <w:t>Light Orange potion</w:t>
+      </w:r>
+    </w:p>
+    <w:p>
+      <w:pPr>
+        <w:pStyle w:val="Lijstalinea"/>
+        <w:numPr>
+          <w:ilvl w:val="0"/>
+          <w:numId w:val="1"/>
+        </w:numPr>
+        <w:rPr>
+          <w:lang w:val="en-GB"/>
+        </w:rPr>
+      </w:pPr>
+      <w:r>
+        <w:rPr>
+          <w:lang w:val="en-GB"/>
+        </w:rPr>
+        <w:t>Dark Orange potion</w:t>
+      </w:r>
+    </w:p>
+    <w:p>
+      <w:pPr>
+        <w:pStyle w:val="Lijstalinea"/>
+        <w:numPr>
+          <w:ilvl w:val="0"/>
+          <w:numId w:val="1"/>
+        </w:numPr>
+        <w:rPr>
+          <w:lang w:val="en-GB"/>
+        </w:rPr>
+      </w:pPr>
+      <w:r>
+        <w:rPr>
+          <w:lang w:val="en-GB"/>
+        </w:rPr>
+        <w:t>Light Yellow Potion</w:t>
+      </w:r>
+    </w:p>
+    <w:p>
+      <w:pPr>
+        <w:pStyle w:val="Lijstalinea"/>
+        <w:numPr>
+          <w:ilvl w:val="0"/>
+          <w:numId w:val="1"/>
+        </w:numPr>
+        <w:rPr>
+          <w:lang w:val="en-GB"/>
+        </w:rPr>
+      </w:pPr>
+      <w:r>
+        <w:rPr>
+          <w:lang w:val="en-GB"/>
+        </w:rPr>
+        <w:t>Dark Yellow Potion</w:t>
+      </w:r>
+    </w:p>
+    <w:p>
+      <w:pPr>
+        <w:pStyle w:val="Lijstalinea"/>
+        <w:numPr>
+          <w:ilvl w:val="0"/>
+          <w:numId w:val="1"/>
+        </w:numPr>
+        <w:rPr>
+          <w:lang w:val="en-GB"/>
+        </w:rPr>
+      </w:pPr>
+      <w:r>
+        <w:rPr>
+          <w:lang w:val="en-GB"/>
+        </w:rPr>
+        <w:t>Light Green potion</w:t>
+      </w:r>
+    </w:p>
+    <w:p>
+      <w:pPr>
+        <w:pStyle w:val="Lijstalinea"/>
+        <w:numPr>
+          <w:ilvl w:val="0"/>
+          <w:numId w:val="1"/>
+        </w:numPr>
+        <w:rPr>
+          <w:lang w:val="en-GB"/>
+        </w:rPr>
+      </w:pPr>
+      <w:r>
+        <w:rPr>
+          <w:lang w:val="en-GB"/>
+        </w:rPr>
+        <w:t>Green potion</w:t>
+      </w:r>
+    </w:p>
+    <w:p>
+      <w:pPr>
+        <w:pStyle w:val="Lijstalinea"/>
+        <w:numPr>
+          <w:ilvl w:val="0"/>
+          <w:numId w:val="1"/>
+        </w:numPr>
+        <w:rPr>
+          <w:lang w:val="en-GB"/>
+        </w:rPr>
+      </w:pPr>
+      <w:r>
+        <w:rPr>
+          <w:lang w:val="en-GB"/>
+        </w:rPr>
+        <w:t>Dark Green Potion</w:t>
+      </w:r>
+    </w:p>
+    <w:p>
+      <w:pPr>
+        <w:pStyle w:val="Lijstalinea"/>
+        <w:numPr>
+          <w:ilvl w:val="0"/>
+          <w:numId w:val="1"/>
+        </w:numPr>
+        <w:rPr>
+          <w:lang w:val="en-GB"/>
+        </w:rPr>
+      </w:pPr>
+      <w:r>
+        <w:rPr>
+          <w:lang w:val="en-GB"/>
+        </w:rPr>
+        <w:t>Rainbow Potion</w:t>
       </w:r>
       <w:bookmarkStart w:id="0" w:name="_GoBack"/>
       <w:bookmarkEnd w:id="0"/>
+    </w:p>
+    <w:p/>
+    <w:p>
+      <w:pPr>
+        <w:rPr>
+          <w:lang w:val="en-GB"/>
+        </w:rPr>
+      </w:pPr>
+      <w:r>
+        <w:t xml:space="preserve">(Nog </w:t>
+      </w:r>
+      <w:proofErr w:type="spellStart"/>
+      <w:r>
+        <w:rPr>
+          <w:lang w:val="en-GB"/>
+        </w:rPr>
+        <w:t>Geen</w:t>
+      </w:r>
+      <w:proofErr w:type="spellEnd"/>
+      <w:r>
+        <w:rPr>
+          <w:lang w:val="en-GB"/>
+        </w:rPr>
+        <w:t xml:space="preserve"> Id </w:t>
+      </w:r>
+      <w:proofErr w:type="spellStart"/>
+      <w:r>
+        <w:rPr>
+          <w:lang w:val="en-GB"/>
+        </w:rPr>
+        <w:t>toegewezen</w:t>
+      </w:r>
+      <w:proofErr w:type="spellEnd"/>
+      <w:r>
+        <w:rPr>
+          <w:lang w:val="en-GB"/>
+        </w:rPr>
+        <w:t xml:space="preserve">) </w:t>
+      </w:r>
     </w:p>
     <w:sectPr>
       <w:pgSz w:w="11906" w:h="16838"/>
@@ -733,6 +1004,119 @@
     </w:lvl>
   </w:abstractNum>
   <w:abstractNum w:abstractNumId="1" w15:restartNumberingAfterBreak="0">
+    <w:nsid w:val="71726F9C"/>
+    <w:multiLevelType w:val="hybridMultilevel"/>
+    <w:tmpl w:val="1ACC5C12"/>
+    <w:lvl w:ilvl="0" w:tplc="04130001">
+      <w:start w:val="1"/>
+      <w:numFmt w:val="bullet"/>
+      <w:lvlText w:val=""/>
+      <w:lvlJc w:val="left"/>
+      <w:pPr>
+        <w:ind w:left="720" w:hanging="360"/>
+      </w:pPr>
+      <w:rPr>
+        <w:rFonts w:ascii="Symbol" w:hAnsi="Symbol" w:hint="default"/>
+      </w:rPr>
+    </w:lvl>
+    <w:lvl w:ilvl="1" w:tplc="04130003" w:tentative="1">
+      <w:start w:val="1"/>
+      <w:numFmt w:val="bullet"/>
+      <w:lvlText w:val="o"/>
+      <w:lvlJc w:val="left"/>
+      <w:pPr>
+        <w:ind w:left="1440" w:hanging="360"/>
+      </w:pPr>
+      <w:rPr>
+        <w:rFonts w:ascii="Courier New" w:hAnsi="Courier New" w:cs="Courier New" w:hint="default"/>
+      </w:rPr>
+    </w:lvl>
+    <w:lvl w:ilvl="2" w:tplc="04130005" w:tentative="1">
+      <w:start w:val="1"/>
+      <w:numFmt w:val="bullet"/>
+      <w:lvlText w:val=""/>
+      <w:lvlJc w:val="left"/>
+      <w:pPr>
+        <w:ind w:left="2160" w:hanging="360"/>
+      </w:pPr>
+      <w:rPr>
+        <w:rFonts w:ascii="Wingdings" w:hAnsi="Wingdings" w:hint="default"/>
+      </w:rPr>
+    </w:lvl>
+    <w:lvl w:ilvl="3" w:tplc="04130001" w:tentative="1">
+      <w:start w:val="1"/>
+      <w:numFmt w:val="bullet"/>
+      <w:lvlText w:val=""/>
+      <w:lvlJc w:val="left"/>
+      <w:pPr>
+        <w:ind w:left="2880" w:hanging="360"/>
+      </w:pPr>
+      <w:rPr>
+        <w:rFonts w:ascii="Symbol" w:hAnsi="Symbol" w:hint="default"/>
+      </w:rPr>
+    </w:lvl>
+    <w:lvl w:ilvl="4" w:tplc="04130003" w:tentative="1">
+      <w:start w:val="1"/>
+      <w:numFmt w:val="bullet"/>
+      <w:lvlText w:val="o"/>
+      <w:lvlJc w:val="left"/>
+      <w:pPr>
+        <w:ind w:left="3600" w:hanging="360"/>
+      </w:pPr>
+      <w:rPr>
+        <w:rFonts w:ascii="Courier New" w:hAnsi="Courier New" w:cs="Courier New" w:hint="default"/>
+      </w:rPr>
+    </w:lvl>
+    <w:lvl w:ilvl="5" w:tplc="04130005" w:tentative="1">
+      <w:start w:val="1"/>
+      <w:numFmt w:val="bullet"/>
+      <w:lvlText w:val=""/>
+      <w:lvlJc w:val="left"/>
+      <w:pPr>
+        <w:ind w:left="4320" w:hanging="360"/>
+      </w:pPr>
+      <w:rPr>
+        <w:rFonts w:ascii="Wingdings" w:hAnsi="Wingdings" w:hint="default"/>
+      </w:rPr>
+    </w:lvl>
+    <w:lvl w:ilvl="6" w:tplc="04130001" w:tentative="1">
+      <w:start w:val="1"/>
+      <w:numFmt w:val="bullet"/>
+      <w:lvlText w:val=""/>
+      <w:lvlJc w:val="left"/>
+      <w:pPr>
+        <w:ind w:left="5040" w:hanging="360"/>
+      </w:pPr>
+      <w:rPr>
+        <w:rFonts w:ascii="Symbol" w:hAnsi="Symbol" w:hint="default"/>
+      </w:rPr>
+    </w:lvl>
+    <w:lvl w:ilvl="7" w:tplc="04130003" w:tentative="1">
+      <w:start w:val="1"/>
+      <w:numFmt w:val="bullet"/>
+      <w:lvlText w:val="o"/>
+      <w:lvlJc w:val="left"/>
+      <w:pPr>
+        <w:ind w:left="5760" w:hanging="360"/>
+      </w:pPr>
+      <w:rPr>
+        <w:rFonts w:ascii="Courier New" w:hAnsi="Courier New" w:cs="Courier New" w:hint="default"/>
+      </w:rPr>
+    </w:lvl>
+    <w:lvl w:ilvl="8" w:tplc="04130005" w:tentative="1">
+      <w:start w:val="1"/>
+      <w:numFmt w:val="bullet"/>
+      <w:lvlText w:val=""/>
+      <w:lvlJc w:val="left"/>
+      <w:pPr>
+        <w:ind w:left="6480" w:hanging="360"/>
+      </w:pPr>
+      <w:rPr>
+        <w:rFonts w:ascii="Wingdings" w:hAnsi="Wingdings" w:hint="default"/>
+      </w:rPr>
+    </w:lvl>
+  </w:abstractNum>
+  <w:abstractNum w:abstractNumId="2" w15:restartNumberingAfterBreak="0">
     <w:nsid w:val="7D587190"/>
     <w:multiLevelType w:val="hybridMultilevel"/>
     <w:tmpl w:val="508EF22A"/>
@@ -825,6 +1209,9 @@
     <w:abstractNumId w:val="0"/>
   </w:num>
   <w:num w:numId="2">
+    <w:abstractNumId w:val="2"/>
+  </w:num>
+  <w:num w:numId="3">
     <w:abstractNumId w:val="1"/>
   </w:num>
 </w:numbering>

</xml_diff>

<commit_message>
The player can use items now with only a echo as return
</commit_message>
<xml_diff>
--- a/Eigen spel/Alle_items.docx
+++ b/Eigen spel/Alle_items.docx
@@ -860,8 +860,62 @@
         </w:rPr>
         <w:t>Rainbow Potion</w:t>
       </w:r>
+    </w:p>
+    <w:p>
+      <w:pPr>
+        <w:pStyle w:val="Lijstalinea"/>
+        <w:numPr>
+          <w:ilvl w:val="0"/>
+          <w:numId w:val="1"/>
+        </w:numPr>
+        <w:rPr>
+          <w:lang w:val="en-GB"/>
+        </w:rPr>
+      </w:pPr>
+      <w:r>
+        <w:rPr>
+          <w:lang w:val="en-GB"/>
+        </w:rPr>
+        <w:t>Light Pink Potion</w:t>
+      </w:r>
+    </w:p>
+    <w:p>
+      <w:pPr>
+        <w:pStyle w:val="Lijstalinea"/>
+        <w:numPr>
+          <w:ilvl w:val="0"/>
+          <w:numId w:val="1"/>
+        </w:numPr>
+        <w:rPr>
+          <w:lang w:val="en-GB"/>
+        </w:rPr>
+      </w:pPr>
+      <w:r>
+        <w:rPr>
+          <w:lang w:val="en-GB"/>
+        </w:rPr>
+        <w:t>Dark Pink Potion</w:t>
+      </w:r>
       <w:bookmarkStart w:id="0" w:name="_GoBack"/>
       <w:bookmarkEnd w:id="0"/>
+    </w:p>
+    <w:p>
+      <w:pPr>
+        <w:pStyle w:val="Lijstalinea"/>
+        <w:numPr>
+          <w:ilvl w:val="0"/>
+          <w:numId w:val="1"/>
+        </w:numPr>
+        <w:rPr>
+          <w:lang w:val="en-GB"/>
+        </w:rPr>
+      </w:pPr>
+      <w:r>
+        <w:rPr>
+          <w:lang w:val="en-GB"/>
+        </w:rPr>
+        <w:t>Stinger</w:t>
+      </w:r>
     </w:p>
     <w:p/>
     <w:p>

</xml_diff>

<commit_message>
2 new locations + Extra weapons has been added
</commit_message>
<xml_diff>
--- a/Eigen spel/Alle_items.docx
+++ b/Eigen spel/Alle_items.docx
@@ -896,6 +896,526 @@
         </w:rPr>
         <w:t>Dark Pink Potion</w:t>
       </w:r>
+    </w:p>
+    <w:p>
+      <w:pPr>
+        <w:pStyle w:val="Lijstalinea"/>
+        <w:numPr>
+          <w:ilvl w:val="0"/>
+          <w:numId w:val="1"/>
+        </w:numPr>
+        <w:rPr>
+          <w:lang w:val="en-GB"/>
+        </w:rPr>
+      </w:pPr>
+      <w:r>
+        <w:rPr>
+          <w:lang w:val="en-GB"/>
+        </w:rPr>
+        <w:t>Stinger</w:t>
+      </w:r>
+    </w:p>
+    <w:p>
+      <w:pPr>
+        <w:pStyle w:val="Lijstalinea"/>
+        <w:numPr>
+          <w:ilvl w:val="0"/>
+          <w:numId w:val="1"/>
+        </w:numPr>
+      </w:pPr>
+      <w:proofErr w:type="spellStart"/>
+      <w:r>
+        <w:t>Dischord</w:t>
+      </w:r>
+      <w:proofErr w:type="spellEnd"/>
+    </w:p>
+    <w:p>
+      <w:pPr>
+        <w:pStyle w:val="Lijstalinea"/>
+        <w:numPr>
+          <w:ilvl w:val="0"/>
+          <w:numId w:val="1"/>
+        </w:numPr>
+      </w:pPr>
+      <w:proofErr w:type="spellStart"/>
+      <w:r>
+        <w:t>Thundergun</w:t>
+      </w:r>
+      <w:proofErr w:type="spellEnd"/>
+    </w:p>
+    <w:p>
+      <w:pPr>
+        <w:pStyle w:val="Lijstalinea"/>
+        <w:numPr>
+          <w:ilvl w:val="0"/>
+          <w:numId w:val="1"/>
+        </w:numPr>
+      </w:pPr>
+      <w:proofErr w:type="spellStart"/>
+      <w:r>
+        <w:t>Raygun</w:t>
+      </w:r>
+      <w:proofErr w:type="spellEnd"/>
+    </w:p>
+    <w:p>
+      <w:pPr>
+        <w:pStyle w:val="Lijstalinea"/>
+        <w:numPr>
+          <w:ilvl w:val="0"/>
+          <w:numId w:val="1"/>
+        </w:numPr>
+      </w:pPr>
+      <w:proofErr w:type="spellStart"/>
+      <w:r>
+        <w:t>Facemelter</w:t>
+      </w:r>
+      <w:proofErr w:type="spellEnd"/>
+      <w:r>
+        <w:t xml:space="preserve"> </w:t>
+      </w:r>
+    </w:p>
+    <w:p>
+      <w:pPr>
+        <w:pStyle w:val="Lijstalinea"/>
+        <w:numPr>
+          <w:ilvl w:val="0"/>
+          <w:numId w:val="1"/>
+        </w:numPr>
+      </w:pPr>
+      <w:r>
+        <w:t xml:space="preserve">Fire </w:t>
+      </w:r>
+      <w:proofErr w:type="spellStart"/>
+      <w:r>
+        <w:t>staff</w:t>
+      </w:r>
+      <w:proofErr w:type="spellEnd"/>
+    </w:p>
+    <w:p>
+      <w:pPr>
+        <w:pStyle w:val="Lijstalinea"/>
+        <w:numPr>
+          <w:ilvl w:val="0"/>
+          <w:numId w:val="1"/>
+        </w:numPr>
+      </w:pPr>
+      <w:r>
+        <w:t xml:space="preserve">Wind </w:t>
+      </w:r>
+      <w:proofErr w:type="spellStart"/>
+      <w:r>
+        <w:t>staff</w:t>
+      </w:r>
+      <w:proofErr w:type="spellEnd"/>
+    </w:p>
+    <w:p>
+      <w:pPr>
+        <w:pStyle w:val="Lijstalinea"/>
+        <w:numPr>
+          <w:ilvl w:val="0"/>
+          <w:numId w:val="1"/>
+        </w:numPr>
+      </w:pPr>
+      <w:r>
+        <w:t xml:space="preserve">Ice </w:t>
+      </w:r>
+      <w:proofErr w:type="spellStart"/>
+      <w:r>
+        <w:t>staff</w:t>
+      </w:r>
+      <w:proofErr w:type="spellEnd"/>
+    </w:p>
+    <w:p>
+      <w:pPr>
+        <w:pStyle w:val="Lijstalinea"/>
+        <w:numPr>
+          <w:ilvl w:val="0"/>
+          <w:numId w:val="1"/>
+        </w:numPr>
+      </w:pPr>
+      <w:proofErr w:type="spellStart"/>
+      <w:r>
+        <w:t>Thunder</w:t>
+      </w:r>
+      <w:proofErr w:type="spellEnd"/>
+      <w:r>
+        <w:t xml:space="preserve"> </w:t>
+      </w:r>
+      <w:proofErr w:type="spellStart"/>
+      <w:r>
+        <w:t>staff</w:t>
+      </w:r>
+      <w:proofErr w:type="spellEnd"/>
+    </w:p>
+    <w:p>
+      <w:pPr>
+        <w:pStyle w:val="Lijstalinea"/>
+        <w:numPr>
+          <w:ilvl w:val="0"/>
+          <w:numId w:val="1"/>
+        </w:numPr>
+      </w:pPr>
+      <w:r>
+        <w:t>Ray gun MK3</w:t>
+      </w:r>
+    </w:p>
+    <w:p>
+      <w:pPr>
+        <w:pStyle w:val="Lijstalinea"/>
+        <w:numPr>
+          <w:ilvl w:val="0"/>
+          <w:numId w:val="1"/>
+        </w:numPr>
+        <w:rPr>
+          <w:lang w:val="en-GB"/>
+        </w:rPr>
+      </w:pPr>
+      <w:r>
+        <w:t xml:space="preserve">Winter </w:t>
+      </w:r>
+      <w:proofErr w:type="spellStart"/>
+      <w:r>
+        <w:t>Howl</w:t>
+      </w:r>
+      <w:proofErr w:type="spellEnd"/>
+    </w:p>
+    <w:p>
+      <w:pPr>
+        <w:pStyle w:val="Lijstalinea"/>
+        <w:numPr>
+          <w:ilvl w:val="0"/>
+          <w:numId w:val="1"/>
+        </w:numPr>
+        <w:rPr>
+          <w:lang w:val="en-GB"/>
+        </w:rPr>
+      </w:pPr>
+      <w:r>
+        <w:rPr>
+          <w:lang w:val="en-GB"/>
+        </w:rPr>
+        <w:t>Aso50</w:t>
+      </w:r>
+      <w:r>
+        <w:rPr>
+          <w:lang w:val="en-GB"/>
+        </w:rPr>
+        <w:t xml:space="preserve"> </w:t>
+      </w:r>
+    </w:p>
+    <w:p>
+      <w:pPr>
+        <w:pStyle w:val="Lijstalinea"/>
+        <w:numPr>
+          <w:ilvl w:val="0"/>
+          <w:numId w:val="1"/>
+        </w:numPr>
+        <w:rPr>
+          <w:lang w:val="en-GB"/>
+        </w:rPr>
+      </w:pPr>
+      <w:r>
+        <w:rPr>
+          <w:lang w:val="en-GB"/>
+        </w:rPr>
+        <w:t>MSR</w:t>
+      </w:r>
+    </w:p>
+    <w:p>
+      <w:pPr>
+        <w:pStyle w:val="Lijstalinea"/>
+        <w:numPr>
+          <w:ilvl w:val="0"/>
+          <w:numId w:val="1"/>
+        </w:numPr>
+        <w:rPr>
+          <w:lang w:val="en-GB"/>
+        </w:rPr>
+      </w:pPr>
+      <w:r>
+        <w:rPr>
+          <w:lang w:val="en-GB"/>
+        </w:rPr>
+        <w:t>Typ95</w:t>
+      </w:r>
+    </w:p>
+    <w:p>
+      <w:pPr>
+        <w:pStyle w:val="Lijstalinea"/>
+        <w:numPr>
+          <w:ilvl w:val="0"/>
+          <w:numId w:val="1"/>
+        </w:numPr>
+        <w:rPr>
+          <w:lang w:val="en-GB"/>
+        </w:rPr>
+      </w:pPr>
+      <w:r>
+        <w:rPr>
+          <w:lang w:val="en-GB"/>
+        </w:rPr>
+        <w:t>Ak47</w:t>
+      </w:r>
+    </w:p>
+    <w:p>
+      <w:pPr>
+        <w:pStyle w:val="Lijstalinea"/>
+        <w:numPr>
+          <w:ilvl w:val="0"/>
+          <w:numId w:val="1"/>
+        </w:numPr>
+        <w:rPr>
+          <w:lang w:val="en-GB"/>
+        </w:rPr>
+      </w:pPr>
+      <w:r>
+        <w:rPr>
+          <w:lang w:val="en-GB"/>
+        </w:rPr>
+        <w:t>M14EBR</w:t>
+      </w:r>
+    </w:p>
+    <w:p>
+      <w:pPr>
+        <w:pStyle w:val="Lijstalinea"/>
+        <w:numPr>
+          <w:ilvl w:val="0"/>
+          <w:numId w:val="1"/>
+        </w:numPr>
+        <w:rPr>
+          <w:lang w:val="en-GB"/>
+        </w:rPr>
+      </w:pPr>
+      <w:r>
+        <w:rPr>
+          <w:lang w:val="en-GB"/>
+        </w:rPr>
+        <w:t>RPD</w:t>
+      </w:r>
+    </w:p>
+    <w:p>
+      <w:pPr>
+        <w:pStyle w:val="Lijstalinea"/>
+        <w:numPr>
+          <w:ilvl w:val="0"/>
+          <w:numId w:val="1"/>
+        </w:numPr>
+        <w:rPr>
+          <w:lang w:val="en-GB"/>
+        </w:rPr>
+      </w:pPr>
+      <w:r>
+        <w:rPr>
+          <w:lang w:val="en-GB"/>
+        </w:rPr>
+        <w:t>Vector</w:t>
+      </w:r>
+    </w:p>
+    <w:p>
+      <w:pPr>
+        <w:pStyle w:val="Lijstalinea"/>
+        <w:numPr>
+          <w:ilvl w:val="0"/>
+          <w:numId w:val="1"/>
+        </w:numPr>
+        <w:rPr>
+          <w:lang w:val="en-GB"/>
+        </w:rPr>
+      </w:pPr>
+      <w:proofErr w:type="spellStart"/>
+      <w:r>
+        <w:rPr>
+          <w:lang w:val="en-GB"/>
+        </w:rPr>
+        <w:t>Peackeeper</w:t>
+      </w:r>
+      <w:proofErr w:type="spellEnd"/>
+    </w:p>
+    <w:p>
+      <w:pPr>
+        <w:pStyle w:val="Lijstalinea"/>
+        <w:numPr>
+          <w:ilvl w:val="0"/>
+          <w:numId w:val="1"/>
+        </w:numPr>
+        <w:rPr>
+          <w:lang w:val="en-GB"/>
+        </w:rPr>
+      </w:pPr>
+      <w:r>
+        <w:rPr>
+          <w:lang w:val="en-GB"/>
+        </w:rPr>
+        <w:t>M27</w:t>
+      </w:r>
+    </w:p>
+    <w:p>
+      <w:pPr>
+        <w:pStyle w:val="Lijstalinea"/>
+        <w:numPr>
+          <w:ilvl w:val="0"/>
+          <w:numId w:val="1"/>
+        </w:numPr>
+        <w:rPr>
+          <w:lang w:val="en-GB"/>
+        </w:rPr>
+      </w:pPr>
+      <w:r>
+        <w:rPr>
+          <w:lang w:val="en-GB"/>
+        </w:rPr>
+        <w:t>Ripper</w:t>
+      </w:r>
+    </w:p>
+    <w:p>
+      <w:pPr>
+        <w:pStyle w:val="Lijstalinea"/>
+        <w:numPr>
+          <w:ilvl w:val="0"/>
+          <w:numId w:val="1"/>
+        </w:numPr>
+        <w:rPr>
+          <w:lang w:val="en-GB"/>
+        </w:rPr>
+      </w:pPr>
+      <w:r>
+        <w:rPr>
+          <w:lang w:val="en-GB"/>
+        </w:rPr>
+        <w:t>MSMC</w:t>
+      </w:r>
+    </w:p>
+    <w:p>
+      <w:pPr>
+        <w:pStyle w:val="Lijstalinea"/>
+        <w:numPr>
+          <w:ilvl w:val="0"/>
+          <w:numId w:val="1"/>
+        </w:numPr>
+        <w:rPr>
+          <w:lang w:val="en-GB"/>
+        </w:rPr>
+      </w:pPr>
+      <w:r>
+        <w:rPr>
+          <w:lang w:val="en-GB"/>
+        </w:rPr>
+        <w:t>Mini-UZI</w:t>
+      </w:r>
+    </w:p>
+    <w:p>
+      <w:pPr>
+        <w:pStyle w:val="Lijstalinea"/>
+        <w:numPr>
+          <w:ilvl w:val="0"/>
+          <w:numId w:val="1"/>
+        </w:numPr>
+        <w:rPr>
+          <w:lang w:val="en-GB"/>
+        </w:rPr>
+      </w:pPr>
+      <w:r>
+        <w:rPr>
+          <w:lang w:val="en-GB"/>
+        </w:rPr>
+        <w:t>Ump45</w:t>
+      </w:r>
+    </w:p>
+    <w:p>
+      <w:pPr>
+        <w:pStyle w:val="Lijstalinea"/>
+        <w:numPr>
+          <w:ilvl w:val="0"/>
+          <w:numId w:val="1"/>
+        </w:numPr>
+        <w:rPr>
+          <w:lang w:val="en-GB"/>
+        </w:rPr>
+      </w:pPr>
+      <w:r>
+        <w:rPr>
+          <w:lang w:val="en-GB"/>
+        </w:rPr>
+        <w:t>G11</w:t>
+      </w:r>
+    </w:p>
+    <w:p>
+      <w:pPr>
+        <w:pStyle w:val="Lijstalinea"/>
+        <w:numPr>
+          <w:ilvl w:val="0"/>
+          <w:numId w:val="1"/>
+        </w:numPr>
+        <w:rPr>
+          <w:lang w:val="en-GB"/>
+        </w:rPr>
+      </w:pPr>
+      <w:r>
+        <w:rPr>
+          <w:lang w:val="en-GB"/>
+        </w:rPr>
+        <w:t>Stakeout</w:t>
+      </w:r>
+    </w:p>
+    <w:p>
+      <w:pPr>
+        <w:pStyle w:val="Lijstalinea"/>
+        <w:numPr>
+          <w:ilvl w:val="0"/>
+          <w:numId w:val="1"/>
+        </w:numPr>
+        <w:rPr>
+          <w:lang w:val="en-GB"/>
+        </w:rPr>
+      </w:pPr>
+      <w:r>
+        <w:rPr>
+          <w:lang w:val="en-GB"/>
+        </w:rPr>
+        <w:t xml:space="preserve">Commando </w:t>
+      </w:r>
+    </w:p>
+    <w:p>
+      <w:pPr>
+        <w:pStyle w:val="Lijstalinea"/>
+        <w:numPr>
+          <w:ilvl w:val="0"/>
+          <w:numId w:val="1"/>
+        </w:numPr>
+        <w:rPr>
+          <w:lang w:val="en-GB"/>
+        </w:rPr>
+      </w:pPr>
+      <w:r>
+        <w:rPr>
+          <w:lang w:val="en-GB"/>
+        </w:rPr>
+        <w:t xml:space="preserve">L4 siege </w:t>
+      </w:r>
+    </w:p>
+    <w:p>
+      <w:pPr>
+        <w:pStyle w:val="Lijstalinea"/>
+        <w:numPr>
+          <w:ilvl w:val="0"/>
+          <w:numId w:val="1"/>
+        </w:numPr>
+        <w:rPr>
+          <w:lang w:val="en-GB"/>
+        </w:rPr>
+      </w:pPr>
+      <w:r>
+        <w:rPr>
+          <w:lang w:val="en-GB"/>
+        </w:rPr>
+        <w:t>Plunger</w:t>
+      </w:r>
+      <w:r>
+        <w:rPr>
+          <w:lang w:val="en-GB"/>
+        </w:rPr>
+        <w:t xml:space="preserve"> </w:t>
+      </w:r>
       <w:bookmarkStart w:id="0" w:name="_GoBack"/>
       <w:bookmarkEnd w:id="0"/>
     </w:p>
@@ -914,13 +1434,104 @@
         <w:rPr>
           <w:lang w:val="en-GB"/>
         </w:rPr>
-        <w:t>Stinger</w:t>
+        <w:t>Dagger</w:t>
+      </w:r>
+    </w:p>
+    <w:p>
+      <w:pPr>
+        <w:pStyle w:val="Lijstalinea"/>
+        <w:numPr>
+          <w:ilvl w:val="0"/>
+          <w:numId w:val="1"/>
+        </w:numPr>
+        <w:rPr>
+          <w:lang w:val="en-GB"/>
+        </w:rPr>
+      </w:pPr>
+      <w:r>
+        <w:rPr>
+          <w:lang w:val="en-GB"/>
+        </w:rPr>
+        <w:t>Falchion Knife</w:t>
+      </w:r>
+    </w:p>
+    <w:p>
+      <w:pPr>
+        <w:pStyle w:val="Lijstalinea"/>
+        <w:numPr>
+          <w:ilvl w:val="0"/>
+          <w:numId w:val="1"/>
+        </w:numPr>
+        <w:rPr>
+          <w:lang w:val="en-GB"/>
+        </w:rPr>
+      </w:pPr>
+      <w:r>
+        <w:rPr>
+          <w:lang w:val="en-GB"/>
+        </w:rPr>
+        <w:t xml:space="preserve">Shadow Daggers </w:t>
+      </w:r>
+    </w:p>
+    <w:p>
+      <w:pPr>
+        <w:pStyle w:val="Lijstalinea"/>
+        <w:numPr>
+          <w:ilvl w:val="0"/>
+          <w:numId w:val="1"/>
+        </w:numPr>
+        <w:rPr>
+          <w:lang w:val="en-GB"/>
+        </w:rPr>
+      </w:pPr>
+      <w:r>
+        <w:rPr>
+          <w:lang w:val="en-GB"/>
+        </w:rPr>
+        <w:t>Bayonet</w:t>
+      </w:r>
+    </w:p>
+    <w:p>
+      <w:pPr>
+        <w:pStyle w:val="Lijstalinea"/>
+        <w:numPr>
+          <w:ilvl w:val="0"/>
+          <w:numId w:val="1"/>
+        </w:numPr>
+        <w:rPr>
+          <w:lang w:val="en-GB"/>
+        </w:rPr>
+      </w:pPr>
+      <w:r>
+        <w:rPr>
+          <w:lang w:val="en-GB"/>
+        </w:rPr>
+        <w:t>Crowbar</w:t>
+      </w:r>
+    </w:p>
+    <w:p>
+      <w:pPr>
+        <w:pStyle w:val="Lijstalinea"/>
+        <w:numPr>
+          <w:ilvl w:val="0"/>
+          <w:numId w:val="1"/>
+        </w:numPr>
+        <w:rPr>
+          <w:lang w:val="en-GB"/>
+        </w:rPr>
+      </w:pPr>
+      <w:r>
+        <w:rPr>
+          <w:lang w:val="en-GB"/>
+        </w:rPr>
+        <w:t>Wrench</w:t>
       </w:r>
     </w:p>
     <w:p/>
     <w:p>
       <w:pPr>
         <w:rPr>
+          <w:color w:val="7030A0"/>
           <w:lang w:val="en-GB"/>
         </w:rPr>
       </w:pPr>
@@ -969,6 +1580,95 @@
 <file path=word/numbering.xml><?xml version="1.0" encoding="utf-8"?>
 <w:numbering xmlns:wpc="http://schemas.microsoft.com/office/word/2010/wordprocessingCanvas" xmlns:cx="http://schemas.microsoft.com/office/drawing/2014/chartex" xmlns:cx1="http://schemas.microsoft.com/office/drawing/2015/9/8/chartex" xmlns:cx2="http://schemas.microsoft.com/office/drawing/2015/10/21/chartex" xmlns:mc="http://schemas.openxmlformats.org/markup-compatibility/2006" xmlns:o="urn:schemas-microsoft-com:office:office" xmlns:r="http://schemas.openxmlformats.org/officeDocument/2006/relationships" xmlns:m="http://schemas.openxmlformats.org/officeDocument/2006/math" xmlns:v="urn:schemas-microsoft-com:vml" xmlns:wp14="http://schemas.microsoft.com/office/word/2010/wordprocessingDrawing" xmlns:wp="http://schemas.openxmlformats.org/drawingml/2006/wordprocessingDrawing" xmlns:w10="urn:schemas-microsoft-com:office:word" xmlns:w="http://schemas.openxmlformats.org/wordprocessingml/2006/main" xmlns:w14="http://schemas.microsoft.com/office/word/2010/wordml" xmlns:w15="http://schemas.microsoft.com/office/word/2012/wordml" xmlns:w16se="http://schemas.microsoft.com/office/word/2015/wordml/symex" xmlns:wpg="http://schemas.microsoft.com/office/word/2010/wordprocessingGroup" xmlns:wpi="http://schemas.microsoft.com/office/word/2010/wordprocessingInk" xmlns:wne="http://schemas.microsoft.com/office/word/2006/wordml" xmlns:wps="http://schemas.microsoft.com/office/word/2010/wordprocessingShape" mc:Ignorable="w14 w15 w16se wp14">
   <w:abstractNum w:abstractNumId="0" w15:restartNumberingAfterBreak="0">
+    <w:nsid w:val="292E02F2"/>
+    <w:multiLevelType w:val="hybridMultilevel"/>
+    <w:tmpl w:val="0E227948"/>
+    <w:lvl w:ilvl="0" w:tplc="0413000F">
+      <w:start w:val="1"/>
+      <w:numFmt w:val="decimal"/>
+      <w:lvlText w:val="%1."/>
+      <w:lvlJc w:val="left"/>
+      <w:pPr>
+        <w:ind w:left="720" w:hanging="360"/>
+      </w:pPr>
+      <w:rPr>
+        <w:rFonts w:hint="default"/>
+      </w:rPr>
+    </w:lvl>
+    <w:lvl w:ilvl="1" w:tplc="04130019" w:tentative="1">
+      <w:start w:val="1"/>
+      <w:numFmt w:val="lowerLetter"/>
+      <w:lvlText w:val="%2."/>
+      <w:lvlJc w:val="left"/>
+      <w:pPr>
+        <w:ind w:left="1440" w:hanging="360"/>
+      </w:pPr>
+    </w:lvl>
+    <w:lvl w:ilvl="2" w:tplc="0413001B" w:tentative="1">
+      <w:start w:val="1"/>
+      <w:numFmt w:val="lowerRoman"/>
+      <w:lvlText w:val="%3."/>
+      <w:lvlJc w:val="right"/>
+      <w:pPr>
+        <w:ind w:left="2160" w:hanging="180"/>
+      </w:pPr>
+    </w:lvl>
+    <w:lvl w:ilvl="3" w:tplc="0413000F" w:tentative="1">
+      <w:start w:val="1"/>
+      <w:numFmt w:val="decimal"/>
+      <w:lvlText w:val="%4."/>
+      <w:lvlJc w:val="left"/>
+      <w:pPr>
+        <w:ind w:left="2880" w:hanging="360"/>
+      </w:pPr>
+    </w:lvl>
+    <w:lvl w:ilvl="4" w:tplc="04130019" w:tentative="1">
+      <w:start w:val="1"/>
+      <w:numFmt w:val="lowerLetter"/>
+      <w:lvlText w:val="%5."/>
+      <w:lvlJc w:val="left"/>
+      <w:pPr>
+        <w:ind w:left="3600" w:hanging="360"/>
+      </w:pPr>
+    </w:lvl>
+    <w:lvl w:ilvl="5" w:tplc="0413001B" w:tentative="1">
+      <w:start w:val="1"/>
+      <w:numFmt w:val="lowerRoman"/>
+      <w:lvlText w:val="%6."/>
+      <w:lvlJc w:val="right"/>
+      <w:pPr>
+        <w:ind w:left="4320" w:hanging="180"/>
+      </w:pPr>
+    </w:lvl>
+    <w:lvl w:ilvl="6" w:tplc="0413000F" w:tentative="1">
+      <w:start w:val="1"/>
+      <w:numFmt w:val="decimal"/>
+      <w:lvlText w:val="%7."/>
+      <w:lvlJc w:val="left"/>
+      <w:pPr>
+        <w:ind w:left="5040" w:hanging="360"/>
+      </w:pPr>
+    </w:lvl>
+    <w:lvl w:ilvl="7" w:tplc="04130019" w:tentative="1">
+      <w:start w:val="1"/>
+      <w:numFmt w:val="lowerLetter"/>
+      <w:lvlText w:val="%8."/>
+      <w:lvlJc w:val="left"/>
+      <w:pPr>
+        <w:ind w:left="5760" w:hanging="360"/>
+      </w:pPr>
+    </w:lvl>
+    <w:lvl w:ilvl="8" w:tplc="0413001B" w:tentative="1">
+      <w:start w:val="1"/>
+      <w:numFmt w:val="lowerRoman"/>
+      <w:lvlText w:val="%9."/>
+      <w:lvlJc w:val="right"/>
+      <w:pPr>
+        <w:ind w:left="6480" w:hanging="180"/>
+      </w:pPr>
+    </w:lvl>
+  </w:abstractNum>
+  <w:abstractNum w:abstractNumId="1" w15:restartNumberingAfterBreak="0">
     <w:nsid w:val="5BD37B5B"/>
     <w:multiLevelType w:val="hybridMultilevel"/>
     <w:tmpl w:val="5CB04A8E"/>
@@ -1057,7 +1757,7 @@
       </w:pPr>
     </w:lvl>
   </w:abstractNum>
-  <w:abstractNum w:abstractNumId="1" w15:restartNumberingAfterBreak="0">
+  <w:abstractNum w:abstractNumId="2" w15:restartNumberingAfterBreak="0">
     <w:nsid w:val="71726F9C"/>
     <w:multiLevelType w:val="hybridMultilevel"/>
     <w:tmpl w:val="1ACC5C12"/>
@@ -1170,7 +1870,7 @@
       </w:rPr>
     </w:lvl>
   </w:abstractNum>
-  <w:abstractNum w:abstractNumId="2" w15:restartNumberingAfterBreak="0">
+  <w:abstractNum w:abstractNumId="3" w15:restartNumberingAfterBreak="0">
     <w:nsid w:val="7D587190"/>
     <w:multiLevelType w:val="hybridMultilevel"/>
     <w:tmpl w:val="508EF22A"/>
@@ -1260,13 +1960,16 @@
     </w:lvl>
   </w:abstractNum>
   <w:num w:numId="1">
-    <w:abstractNumId w:val="0"/>
+    <w:abstractNumId w:val="1"/>
   </w:num>
   <w:num w:numId="2">
+    <w:abstractNumId w:val="3"/>
+  </w:num>
+  <w:num w:numId="3">
     <w:abstractNumId w:val="2"/>
   </w:num>
-  <w:num w:numId="3">
-    <w:abstractNumId w:val="1"/>
+  <w:num w:numId="4">
+    <w:abstractNumId w:val="0"/>
   </w:num>
 </w:numbering>
 </file>
@@ -1669,7 +2372,6 @@
   <w:style w:type="character" w:default="1" w:styleId="Standaardalinea-lettertype">
     <w:name w:val="Default Paragraph Font"/>
     <w:uiPriority w:val="1"/>
-    <w:semiHidden/>
     <w:unhideWhenUsed/>
   </w:style>
   <w:style w:type="table" w:default="1" w:styleId="Standaardtabel">

</xml_diff>